<commit_message>
chapter 2 finally complete
</commit_message>
<xml_diff>
--- a/temp.docx
+++ b/temp.docx
@@ -2,41 +2,6 @@
 <file path=word/document.xml><?xml version="1.0" encoding="utf-8"?>
 <w:document xmlns:wpc="http://schemas.microsoft.com/office/word/2010/wordprocessingCanvas" xmlns:cx="http://schemas.microsoft.com/office/drawing/2014/chartex" xmlns:cx1="http://schemas.microsoft.com/office/drawing/2015/9/8/chartex" xmlns:cx2="http://schemas.microsoft.com/office/drawing/2015/10/21/chartex" xmlns:cx3="http://schemas.microsoft.com/office/drawing/2016/5/9/chartex" xmlns:cx4="http://schemas.microsoft.com/office/drawing/2016/5/10/chartex" xmlns:cx5="http://schemas.microsoft.com/office/drawing/2016/5/11/chartex" xmlns:cx6="http://schemas.microsoft.com/office/drawing/2016/5/12/chartex" xmlns:cx7="http://schemas.microsoft.com/office/drawing/2016/5/13/chartex" xmlns:cx8="http://schemas.microsoft.com/office/drawing/2016/5/14/chartex" xmlns:mc="http://schemas.openxmlformats.org/markup-compatibility/2006" xmlns:aink="http://schemas.microsoft.com/office/drawing/2016/ink" xmlns:am3d="http://schemas.microsoft.com/office/drawing/2017/model3d" xmlns:o="urn:schemas-microsoft-com:office:office" xmlns:oel="http://schemas.microsoft.com/office/2019/extlst" xmlns:r="http://schemas.openxmlformats.org/officeDocument/2006/relationships" xmlns:m="http://schemas.openxmlformats.org/officeDocument/2006/math" xmlns:v="urn:schemas-microsoft-com:vml" xmlns:wp14="http://schemas.microsoft.com/office/word/2010/wordprocessingDrawing" xmlns:wp="http://schemas.openxmlformats.org/drawingml/2006/wordprocessingDrawing" xmlns:w10="urn:schemas-microsoft-com:office:word" xmlns:w="http://schemas.openxmlformats.org/wordprocessingml/2006/main" xmlns:w14="http://schemas.microsoft.com/office/word/2010/wordml" xmlns:w15="http://schemas.microsoft.com/office/word/2012/wordml" xmlns:w16cex="http://schemas.microsoft.com/office/word/2018/wordml/cex" xmlns:w16cid="http://schemas.microsoft.com/office/word/2016/wordml/cid" xmlns:w16="http://schemas.microsoft.com/office/word/2018/wordml" xmlns:w16sdtdh="http://schemas.microsoft.com/office/word/2020/wordml/sdtdatahash" xmlns:w16se="http://schemas.microsoft.com/office/word/2015/wordml/symex" xmlns:wpg="http://schemas.microsoft.com/office/word/2010/wordprocessingGroup" xmlns:wpi="http://schemas.microsoft.com/office/word/2010/wordprocessingInk" xmlns:wne="http://schemas.microsoft.com/office/word/2006/wordml" xmlns:wps="http://schemas.microsoft.com/office/word/2010/wordprocessingShape" mc:Ignorable="w14 w15 w16se w16cid w16 w16cex w16sdtdh wp14">
   <w:body>
-    <w:p>
-      <w:pPr>
-        <w:rPr>
-          <w:rFonts w:ascii="Times New Roman" w:hAnsi="Times New Roman" w:cs="Times New Roman"/>
-          <w:sz w:val="24"/>
-          <w:szCs w:val="24"/>
-        </w:rPr>
-      </w:pPr>
-      <w:r>
-        <w:rPr>
-          <w:rFonts w:ascii="Times New Roman" w:hAnsi="Times New Roman" w:cs="Times New Roman"/>
-          <w:sz w:val="24"/>
-          <w:szCs w:val="24"/>
-          <w:highlight w:val="yellow"/>
-        </w:rPr>
-        <w:t>Context and findings of similar studies</w:t>
-      </w:r>
-      <w:r>
-        <w:rPr>
-          <w:rFonts w:ascii="Times New Roman" w:hAnsi="Times New Roman" w:cs="Times New Roman"/>
-          <w:sz w:val="24"/>
-          <w:szCs w:val="24"/>
-        </w:rPr>
-        <w:t xml:space="preserve"> (Connect to regional BBS and eBird trends)</w:t>
-      </w:r>
-    </w:p>
-    <w:p>
-      <w:pPr>
-        <w:rPr>
-          <w:rFonts w:ascii="Times New Roman" w:hAnsi="Times New Roman" w:cs="Times New Roman"/>
-          <w:sz w:val="24"/>
-          <w:szCs w:val="24"/>
-        </w:rPr>
-      </w:pPr>
-    </w:p>
     <w:p>
       <w:pPr>
         <w:rPr>
@@ -574,7 +539,7 @@
   <w:style w:type="paragraph" w:default="1" w:styleId="Normal">
     <w:name w:val="Normal"/>
     <w:qFormat/>
-    <w:rsid w:val="00D757C6"/>
+    <w:rsid w:val="003E4FD2"/>
   </w:style>
   <w:style w:type="character" w:default="1" w:styleId="DefaultParagraphFont">
     <w:name w:val="Default Paragraph Font"/>
@@ -613,6 +578,44 @@
       <w:ind w:left="720"/>
       <w:contextualSpacing/>
     </w:pPr>
+  </w:style>
+  <w:style w:type="character" w:styleId="CommentReference">
+    <w:name w:val="annotation reference"/>
+    <w:basedOn w:val="DefaultParagraphFont"/>
+    <w:uiPriority w:val="99"/>
+    <w:semiHidden/>
+    <w:unhideWhenUsed/>
+    <w:rsid w:val="008E05E6"/>
+    <w:rPr>
+      <w:sz w:val="16"/>
+      <w:szCs w:val="16"/>
+    </w:rPr>
+  </w:style>
+  <w:style w:type="paragraph" w:styleId="CommentText">
+    <w:name w:val="annotation text"/>
+    <w:basedOn w:val="Normal"/>
+    <w:link w:val="CommentTextChar"/>
+    <w:uiPriority w:val="99"/>
+    <w:unhideWhenUsed/>
+    <w:rsid w:val="008E05E6"/>
+    <w:pPr>
+      <w:spacing w:line="240" w:lineRule="auto"/>
+    </w:pPr>
+    <w:rPr>
+      <w:sz w:val="20"/>
+      <w:szCs w:val="20"/>
+    </w:rPr>
+  </w:style>
+  <w:style w:type="character" w:customStyle="1" w:styleId="CommentTextChar">
+    <w:name w:val="Comment Text Char"/>
+    <w:basedOn w:val="DefaultParagraphFont"/>
+    <w:link w:val="CommentText"/>
+    <w:uiPriority w:val="99"/>
+    <w:rsid w:val="008E05E6"/>
+    <w:rPr>
+      <w:sz w:val="20"/>
+      <w:szCs w:val="20"/>
+    </w:rPr>
   </w:style>
 </w:styles>
 </file>

</xml_diff>

<commit_message>
chapter 3 done and sent to Petra
</commit_message>
<xml_diff>
--- a/temp.docx
+++ b/temp.docx
@@ -11,6 +11,56 @@
     </w:sectPr>
   </w:body>
 </w:document>
+</file>
+
+<file path=word/endnotes.xml><?xml version="1.0" encoding="utf-8"?>
+<w:endnotes xmlns:wpc="http://schemas.microsoft.com/office/word/2010/wordprocessingCanvas" xmlns:cx="http://schemas.microsoft.com/office/drawing/2014/chartex" xmlns:cx1="http://schemas.microsoft.com/office/drawing/2015/9/8/chartex" xmlns:cx2="http://schemas.microsoft.com/office/drawing/2015/10/21/chartex" xmlns:cx3="http://schemas.microsoft.com/office/drawing/2016/5/9/chartex" xmlns:cx4="http://schemas.microsoft.com/office/drawing/2016/5/10/chartex" xmlns:cx5="http://schemas.microsoft.com/office/drawing/2016/5/11/chartex" xmlns:cx6="http://schemas.microsoft.com/office/drawing/2016/5/12/chartex" xmlns:cx7="http://schemas.microsoft.com/office/drawing/2016/5/13/chartex" xmlns:cx8="http://schemas.microsoft.com/office/drawing/2016/5/14/chartex" xmlns:mc="http://schemas.openxmlformats.org/markup-compatibility/2006" xmlns:aink="http://schemas.microsoft.com/office/drawing/2016/ink" xmlns:am3d="http://schemas.microsoft.com/office/drawing/2017/model3d" xmlns:o="urn:schemas-microsoft-com:office:office" xmlns:oel="http://schemas.microsoft.com/office/2019/extlst" xmlns:r="http://schemas.openxmlformats.org/officeDocument/2006/relationships" xmlns:m="http://schemas.openxmlformats.org/officeDocument/2006/math" xmlns:v="urn:schemas-microsoft-com:vml" xmlns:wp14="http://schemas.microsoft.com/office/word/2010/wordprocessingDrawing" xmlns:wp="http://schemas.openxmlformats.org/drawingml/2006/wordprocessingDrawing" xmlns:w10="urn:schemas-microsoft-com:office:word" xmlns:w="http://schemas.openxmlformats.org/wordprocessingml/2006/main" xmlns:w14="http://schemas.microsoft.com/office/word/2010/wordml" xmlns:w15="http://schemas.microsoft.com/office/word/2012/wordml" xmlns:w16cex="http://schemas.microsoft.com/office/word/2018/wordml/cex" xmlns:w16cid="http://schemas.microsoft.com/office/word/2016/wordml/cid" xmlns:w16="http://schemas.microsoft.com/office/word/2018/wordml" xmlns:w16du="http://schemas.microsoft.com/office/word/2023/wordml/word16du" xmlns:w16sdtdh="http://schemas.microsoft.com/office/word/2020/wordml/sdtdatahash" xmlns:w16se="http://schemas.microsoft.com/office/word/2015/wordml/symex" xmlns:wpg="http://schemas.microsoft.com/office/word/2010/wordprocessingGroup" xmlns:wpi="http://schemas.microsoft.com/office/word/2010/wordprocessingInk" xmlns:wne="http://schemas.microsoft.com/office/word/2006/wordml" xmlns:wps="http://schemas.microsoft.com/office/word/2010/wordprocessingShape" mc:Ignorable="w14 w15 w16se w16cid w16 w16cex w16sdtdh wp14">
+  <w:endnote w:type="separator" w:id="-1">
+    <w:p>
+      <w:pPr>
+        <w:spacing w:after="0" w:line="240" w:lineRule="auto"/>
+      </w:pPr>
+      <w:r>
+        <w:separator/>
+      </w:r>
+    </w:p>
+  </w:endnote>
+  <w:endnote w:type="continuationSeparator" w:id="0">
+    <w:p>
+      <w:pPr>
+        <w:spacing w:after="0" w:line="240" w:lineRule="auto"/>
+      </w:pPr>
+      <w:r>
+        <w:continuationSeparator/>
+      </w:r>
+    </w:p>
+  </w:endnote>
+</w:endnotes>
+</file>
+
+<file path=word/footnotes.xml><?xml version="1.0" encoding="utf-8"?>
+<w:footnotes xmlns:wpc="http://schemas.microsoft.com/office/word/2010/wordprocessingCanvas" xmlns:cx="http://schemas.microsoft.com/office/drawing/2014/chartex" xmlns:cx1="http://schemas.microsoft.com/office/drawing/2015/9/8/chartex" xmlns:cx2="http://schemas.microsoft.com/office/drawing/2015/10/21/chartex" xmlns:cx3="http://schemas.microsoft.com/office/drawing/2016/5/9/chartex" xmlns:cx4="http://schemas.microsoft.com/office/drawing/2016/5/10/chartex" xmlns:cx5="http://schemas.microsoft.com/office/drawing/2016/5/11/chartex" xmlns:cx6="http://schemas.microsoft.com/office/drawing/2016/5/12/chartex" xmlns:cx7="http://schemas.microsoft.com/office/drawing/2016/5/13/chartex" xmlns:cx8="http://schemas.microsoft.com/office/drawing/2016/5/14/chartex" xmlns:mc="http://schemas.openxmlformats.org/markup-compatibility/2006" xmlns:aink="http://schemas.microsoft.com/office/drawing/2016/ink" xmlns:am3d="http://schemas.microsoft.com/office/drawing/2017/model3d" xmlns:o="urn:schemas-microsoft-com:office:office" xmlns:oel="http://schemas.microsoft.com/office/2019/extlst" xmlns:r="http://schemas.openxmlformats.org/officeDocument/2006/relationships" xmlns:m="http://schemas.openxmlformats.org/officeDocument/2006/math" xmlns:v="urn:schemas-microsoft-com:vml" xmlns:wp14="http://schemas.microsoft.com/office/word/2010/wordprocessingDrawing" xmlns:wp="http://schemas.openxmlformats.org/drawingml/2006/wordprocessingDrawing" xmlns:w10="urn:schemas-microsoft-com:office:word" xmlns:w="http://schemas.openxmlformats.org/wordprocessingml/2006/main" xmlns:w14="http://schemas.microsoft.com/office/word/2010/wordml" xmlns:w15="http://schemas.microsoft.com/office/word/2012/wordml" xmlns:w16cex="http://schemas.microsoft.com/office/word/2018/wordml/cex" xmlns:w16cid="http://schemas.microsoft.com/office/word/2016/wordml/cid" xmlns:w16="http://schemas.microsoft.com/office/word/2018/wordml" xmlns:w16du="http://schemas.microsoft.com/office/word/2023/wordml/word16du" xmlns:w16sdtdh="http://schemas.microsoft.com/office/word/2020/wordml/sdtdatahash" xmlns:w16se="http://schemas.microsoft.com/office/word/2015/wordml/symex" xmlns:wpg="http://schemas.microsoft.com/office/word/2010/wordprocessingGroup" xmlns:wpi="http://schemas.microsoft.com/office/word/2010/wordprocessingInk" xmlns:wne="http://schemas.microsoft.com/office/word/2006/wordml" xmlns:wps="http://schemas.microsoft.com/office/word/2010/wordprocessingShape" mc:Ignorable="w14 w15 w16se w16cid w16 w16cex w16sdtdh wp14">
+  <w:footnote w:type="separator" w:id="-1">
+    <w:p>
+      <w:pPr>
+        <w:spacing w:after="0" w:line="240" w:lineRule="auto"/>
+      </w:pPr>
+      <w:r>
+        <w:separator/>
+      </w:r>
+    </w:p>
+  </w:footnote>
+  <w:footnote w:type="continuationSeparator" w:id="0">
+    <w:p>
+      <w:pPr>
+        <w:spacing w:after="0" w:line="240" w:lineRule="auto"/>
+      </w:pPr>
+      <w:r>
+        <w:continuationSeparator/>
+      </w:r>
+    </w:p>
+  </w:footnote>
+</w:footnotes>
 </file>
 
 <file path=word/styles.xml><?xml version="1.0" encoding="utf-8"?>
@@ -505,6 +555,58 @@
       </w:tblBorders>
     </w:tblPr>
   </w:style>
+  <w:style w:type="paragraph" w:styleId="Header">
+    <w:name w:val="header"/>
+    <w:basedOn w:val="Normal"/>
+    <w:link w:val="HeaderChar"/>
+    <w:uiPriority w:val="99"/>
+    <w:unhideWhenUsed/>
+    <w:rsid w:val="00721E20"/>
+    <w:pPr>
+      <w:tabs>
+        <w:tab w:val="center" w:pos="4680"/>
+        <w:tab w:val="right" w:pos="9360"/>
+      </w:tabs>
+      <w:spacing w:after="0" w:line="240" w:lineRule="auto"/>
+    </w:pPr>
+  </w:style>
+  <w:style w:type="character" w:customStyle="1" w:styleId="HeaderChar">
+    <w:name w:val="Header Char"/>
+    <w:basedOn w:val="DefaultParagraphFont"/>
+    <w:link w:val="Header"/>
+    <w:uiPriority w:val="99"/>
+    <w:rsid w:val="00721E20"/>
+    <w:rPr>
+      <w:kern w:val="0"/>
+      <w14:ligatures w14:val="none"/>
+    </w:rPr>
+  </w:style>
+  <w:style w:type="paragraph" w:styleId="Footer">
+    <w:name w:val="footer"/>
+    <w:basedOn w:val="Normal"/>
+    <w:link w:val="FooterChar"/>
+    <w:uiPriority w:val="99"/>
+    <w:unhideWhenUsed/>
+    <w:rsid w:val="00721E20"/>
+    <w:pPr>
+      <w:tabs>
+        <w:tab w:val="center" w:pos="4680"/>
+        <w:tab w:val="right" w:pos="9360"/>
+      </w:tabs>
+      <w:spacing w:after="0" w:line="240" w:lineRule="auto"/>
+    </w:pPr>
+  </w:style>
+  <w:style w:type="character" w:customStyle="1" w:styleId="FooterChar">
+    <w:name w:val="Footer Char"/>
+    <w:basedOn w:val="DefaultParagraphFont"/>
+    <w:link w:val="Footer"/>
+    <w:uiPriority w:val="99"/>
+    <w:rsid w:val="00721E20"/>
+    <w:rPr>
+      <w:kern w:val="0"/>
+      <w14:ligatures w14:val="none"/>
+    </w:rPr>
+  </w:style>
 </w:styles>
 </file>
 

</xml_diff>